<commit_message>
nop phieu dang ky de tai tuan 1
</commit_message>
<xml_diff>
--- a/Phieu dang ky.docx
+++ b/Phieu dang ky.docx
@@ -1,14 +1,214 @@
 
 <file path=word/document.xml><?xml version="1.0" encoding="utf-8"?>
-<w:document xmlns:wpc="http://schemas.microsoft.com/office/word/2010/wordprocessingCanvas" xmlns:cx="http://schemas.microsoft.com/office/drawing/2014/chartex" xmlns:mc="http://schemas.openxmlformats.org/markup-compatibility/2006" xmlns:o="urn:schemas-microsoft-com:office:office" xmlns:r="http://schemas.openxmlformats.org/officeDocument/2006/relationships" xmlns:m="http://schemas.openxmlformats.org/officeDocument/2006/math" xmlns:v="urn:schemas-microsoft-com:vml" xmlns:wp14="http://schemas.microsoft.com/office/word/2010/wordprocessingDrawing" xmlns:wp="http://schemas.openxmlformats.org/drawingml/2006/wordprocessingDrawing" xmlns:w10="urn:schemas-microsoft-com:office:word" xmlns:w="http://schemas.openxmlformats.org/wordprocessingml/2006/main" xmlns:w14="http://schemas.microsoft.com/office/word/2010/wordml" xmlns:w15="http://schemas.microsoft.com/office/word/2012/wordml" xmlns:w16se="http://schemas.microsoft.com/office/word/2015/wordml/symex" xmlns:wpg="http://schemas.microsoft.com/office/word/2010/wordprocessingGroup" xmlns:wpi="http://schemas.microsoft.com/office/word/2010/wordprocessingInk" xmlns:wne="http://schemas.microsoft.com/office/word/2006/wordml" xmlns:wps="http://schemas.microsoft.com/office/word/2010/wordprocessingShape" mc:Ignorable="w14 w15 w16se wp14">
+<w:document xmlns:wpc="http://schemas.microsoft.com/office/word/2010/wordprocessingCanvas" xmlns:cx="http://schemas.microsoft.com/office/drawing/2014/chartex" xmlns:cx1="http://schemas.microsoft.com/office/drawing/2015/9/8/chartex" xmlns:cx2="http://schemas.microsoft.com/office/drawing/2015/10/21/chartex" xmlns:cx3="http://schemas.microsoft.com/office/drawing/2016/5/9/chartex" xmlns:cx4="http://schemas.microsoft.com/office/drawing/2016/5/10/chartex" xmlns:cx5="http://schemas.microsoft.com/office/drawing/2016/5/11/chartex" xmlns:cx6="http://schemas.microsoft.com/office/drawing/2016/5/12/chartex" xmlns:cx7="http://schemas.microsoft.com/office/drawing/2016/5/13/chartex" xmlns:cx8="http://schemas.microsoft.com/office/drawing/2016/5/14/chartex" xmlns:mc="http://schemas.openxmlformats.org/markup-compatibility/2006" xmlns:aink="http://schemas.microsoft.com/office/drawing/2016/ink" xmlns:am3d="http://schemas.microsoft.com/office/drawing/2017/model3d" xmlns:o="urn:schemas-microsoft-com:office:office" xmlns:oel="http://schemas.microsoft.com/office/2019/extlst" xmlns:r="http://schemas.openxmlformats.org/officeDocument/2006/relationships" xmlns:m="http://schemas.openxmlformats.org/officeDocument/2006/math" xmlns:v="urn:schemas-microsoft-com:vml" xmlns:wp14="http://schemas.microsoft.com/office/word/2010/wordprocessingDrawing" xmlns:wp="http://schemas.openxmlformats.org/drawingml/2006/wordprocessingDrawing" xmlns:w10="urn:schemas-microsoft-com:office:word" xmlns:w="http://schemas.openxmlformats.org/wordprocessingml/2006/main" xmlns:w14="http://schemas.microsoft.com/office/word/2010/wordml" xmlns:w15="http://schemas.microsoft.com/office/word/2012/wordml" xmlns:w16cex="http://schemas.microsoft.com/office/word/2018/wordml/cex" xmlns:w16cid="http://schemas.microsoft.com/office/word/2016/wordml/cid" xmlns:w16="http://schemas.microsoft.com/office/word/2018/wordml" xmlns:w16sdtdh="http://schemas.microsoft.com/office/word/2020/wordml/sdtdatahash" xmlns:w16se="http://schemas.microsoft.com/office/word/2015/wordml/symex" xmlns:wpg="http://schemas.microsoft.com/office/word/2010/wordprocessingGroup" xmlns:wpi="http://schemas.microsoft.com/office/word/2010/wordprocessingInk" xmlns:wne="http://schemas.microsoft.com/office/word/2006/wordml" xmlns:wps="http://schemas.microsoft.com/office/word/2010/wordprocessingShape" mc:Ignorable="w14 w15 w16se w16cid w16 w16cex w16sdtdh wp14">
   <w:body>
     <w:p>
-      <w:bookmarkStart w:id="0" w:name="_GoBack"/>
-      <w:bookmarkEnd w:id="0"/>
+      <w:pPr>
+        <w:spacing w:line="360" w:lineRule="auto"/>
+        <w:jc w:val="center"/>
+        <w:rPr>
+          <w:szCs w:val="26"/>
+          <w:lang w:val="vi-VN"/>
+        </w:rPr>
+      </w:pPr>
+      <w:r>
+        <w:rPr>
+          <w:szCs w:val="26"/>
+          <w:lang w:val="vi-VN"/>
+        </w:rPr>
+        <w:t>PHIẾU ĐĂNG KÝ KẾ HOẠCH THỰC HIỆN</w:t>
+      </w:r>
     </w:p>
+    <w:p>
+      <w:pPr>
+        <w:spacing w:line="360" w:lineRule="auto"/>
+        <w:rPr>
+          <w:szCs w:val="26"/>
+          <w:lang w:val="vi-VN"/>
+        </w:rPr>
+      </w:pPr>
+      <w:r>
+        <w:rPr>
+          <w:szCs w:val="26"/>
+          <w:lang w:val="vi-VN"/>
+        </w:rPr>
+        <w:t>Thông tin sinh viên:</w:t>
+      </w:r>
+    </w:p>
+    <w:p>
+      <w:pPr>
+        <w:spacing w:line="360" w:lineRule="auto"/>
+        <w:rPr>
+          <w:szCs w:val="26"/>
+          <w:lang w:val="vi-VN"/>
+        </w:rPr>
+      </w:pPr>
+      <w:r>
+        <w:rPr>
+          <w:szCs w:val="26"/>
+          <w:lang w:val="vi-VN"/>
+        </w:rPr>
+        <w:tab/>
+        <w:t xml:space="preserve">Tên: </w:t>
+      </w:r>
+      <w:r>
+        <w:rPr>
+          <w:szCs w:val="26"/>
+        </w:rPr>
+        <w:t>Nguyễn Văn Kiệt</w:t>
+      </w:r>
+      <w:r>
+        <w:rPr>
+          <w:szCs w:val="26"/>
+          <w:lang w:val="vi-VN"/>
+        </w:rPr>
+        <w:t xml:space="preserve"> </w:t>
+      </w:r>
+    </w:p>
+    <w:p>
+      <w:pPr>
+        <w:spacing w:line="360" w:lineRule="auto"/>
+        <w:rPr>
+          <w:szCs w:val="26"/>
+          <w:lang w:val="vi-VN"/>
+        </w:rPr>
+      </w:pPr>
+      <w:r>
+        <w:rPr>
+          <w:szCs w:val="26"/>
+          <w:lang w:val="vi-VN"/>
+        </w:rPr>
+        <w:tab/>
+        <w:t>MSSV: 2121110327</w:t>
+      </w:r>
+    </w:p>
+    <w:p>
+      <w:pPr>
+        <w:spacing w:line="360" w:lineRule="auto"/>
+        <w:rPr>
+          <w:szCs w:val="26"/>
+          <w:lang w:val="vi-VN"/>
+        </w:rPr>
+      </w:pPr>
+      <w:r>
+        <w:rPr>
+          <w:szCs w:val="26"/>
+          <w:lang w:val="vi-VN"/>
+        </w:rPr>
+        <w:tab/>
+        <w:t>Lớp: CCQ211J</w:t>
+      </w:r>
+      <w:r>
+        <w:rPr>
+          <w:szCs w:val="26"/>
+          <w:lang w:val="vi-VN"/>
+        </w:rPr>
+        <w:tab/>
+      </w:r>
+    </w:p>
+    <w:p>
+      <w:pPr>
+        <w:pBdr>
+          <w:top w:val="single" w:sz="4" w:space="0" w:color="auto"/>
+          <w:bottom w:val="single" w:sz="4" w:space="0" w:color="auto"/>
+        </w:pBdr>
+        <w:spacing w:line="360" w:lineRule="auto"/>
+        <w:rPr>
+          <w:szCs w:val="26"/>
+        </w:rPr>
+      </w:pPr>
+      <w:r>
+        <w:rPr>
+          <w:szCs w:val="26"/>
+          <w:lang w:val="vi-VN"/>
+        </w:rPr>
+        <w:t xml:space="preserve">Tên đề tài: Xây dựng website bán </w:t>
+      </w:r>
+      <w:r>
+        <w:rPr>
+          <w:szCs w:val="26"/>
+        </w:rPr>
+        <w:t>Figure, Model kit Gundam</w:t>
+      </w:r>
+    </w:p>
+    <w:p>
+      <w:pPr>
+        <w:pBdr>
+          <w:bottom w:val="single" w:sz="4" w:space="0" w:color="auto"/>
+        </w:pBdr>
+        <w:spacing w:line="360" w:lineRule="auto"/>
+        <w:rPr>
+          <w:szCs w:val="26"/>
+        </w:rPr>
+      </w:pPr>
+      <w:r>
+        <w:rPr>
+          <w:szCs w:val="26"/>
+          <w:lang w:val="vi-VN"/>
+        </w:rPr>
+        <w:t xml:space="preserve">Công nghệ: </w:t>
+      </w:r>
+      <w:r>
+        <w:rPr>
+          <w:szCs w:val="26"/>
+        </w:rPr>
+        <w:t xml:space="preserve">CSS, </w:t>
+      </w:r>
+      <w:r>
+        <w:rPr>
+          <w:szCs w:val="26"/>
+          <w:lang w:val="vi-VN"/>
+        </w:rPr>
+        <w:t>ReactJs, Javasript, Java, Spring boot,</w:t>
+      </w:r>
+      <w:r>
+        <w:rPr>
+          <w:szCs w:val="26"/>
+        </w:rPr>
+        <w:t xml:space="preserve"> HTML</w:t>
+      </w:r>
+    </w:p>
+    <w:p>
+      <w:pPr>
+        <w:spacing w:line="360" w:lineRule="auto"/>
+        <w:rPr>
+          <w:szCs w:val="26"/>
+          <w:lang w:val="vi-VN"/>
+        </w:rPr>
+      </w:pPr>
+      <w:r>
+        <w:rPr>
+          <w:szCs w:val="26"/>
+          <w:lang w:val="vi-VN"/>
+        </w:rPr>
+        <w:t>Kế hoạch thực hiện:</w:t>
+      </w:r>
+    </w:p>
+    <w:p>
+      <w:pPr>
+        <w:spacing w:line="360" w:lineRule="auto"/>
+        <w:rPr>
+          <w:szCs w:val="26"/>
+        </w:rPr>
+      </w:pPr>
+      <w:r>
+        <w:rPr>
+          <w:szCs w:val="26"/>
+          <w:lang w:val="vi-VN"/>
+        </w:rPr>
+        <w:t>Tuần 1 từ 7/9 -&gt;14/9:</w:t>
+      </w:r>
+      <w:r>
+        <w:rPr>
+          <w:szCs w:val="26"/>
+        </w:rPr>
+        <w:t xml:space="preserve"> Thiết kế giao diện trang chủ của trang web</w:t>
+      </w:r>
+    </w:p>
+    <w:p/>
     <w:sectPr>
-      <w:pgSz w:w="11907" w:h="16840" w:code="9"/>
-      <w:pgMar w:top="1134" w:right="1134" w:bottom="1134" w:left="1701" w:header="567" w:footer="567" w:gutter="0"/>
+      <w:pgSz w:w="11906" w:h="16838"/>
+      <w:pgMar w:top="1440" w:right="1800" w:bottom="1440" w:left="1800" w:header="720" w:footer="720" w:gutter="0"/>
       <w:cols w:space="720"/>
       <w:docGrid w:linePitch="360"/>
     </w:sectPr>
@@ -17,7 +217,7 @@
 </file>
 
 <file path=word/styles.xml><?xml version="1.0" encoding="utf-8"?>
-<w:styles xmlns:mc="http://schemas.openxmlformats.org/markup-compatibility/2006" xmlns:r="http://schemas.openxmlformats.org/officeDocument/2006/relationships" xmlns:w="http://schemas.openxmlformats.org/wordprocessingml/2006/main" xmlns:w14="http://schemas.microsoft.com/office/word/2010/wordml" xmlns:w15="http://schemas.microsoft.com/office/word/2012/wordml" xmlns:w16se="http://schemas.microsoft.com/office/word/2015/wordml/symex" mc:Ignorable="w14 w15 w16se">
+<w:styles xmlns:mc="http://schemas.openxmlformats.org/markup-compatibility/2006" xmlns:r="http://schemas.openxmlformats.org/officeDocument/2006/relationships" xmlns:w="http://schemas.openxmlformats.org/wordprocessingml/2006/main" xmlns:w14="http://schemas.microsoft.com/office/word/2010/wordml" xmlns:w15="http://schemas.microsoft.com/office/word/2012/wordml" xmlns:w16cex="http://schemas.microsoft.com/office/word/2018/wordml/cex" xmlns:w16cid="http://schemas.microsoft.com/office/word/2016/wordml/cid" xmlns:w16="http://schemas.microsoft.com/office/word/2018/wordml" xmlns:w16sdtdh="http://schemas.microsoft.com/office/word/2020/wordml/sdtdatahash" xmlns:w16se="http://schemas.microsoft.com/office/word/2015/wordml/symex" mc:Ignorable="w14 w15 w16se w16cid w16 w16cex w16sdtdh">
   <w:docDefaults>
     <w:rPrDefault>
       <w:rPr>
@@ -33,7 +233,7 @@
       </w:pPr>
     </w:pPrDefault>
   </w:docDefaults>
-  <w:latentStyles w:defLockedState="0" w:defUIPriority="99" w:defSemiHidden="0" w:defUnhideWhenUsed="0" w:defQFormat="0" w:count="371">
+  <w:latentStyles w:defLockedState="0" w:defUIPriority="99" w:defSemiHidden="0" w:defUnhideWhenUsed="0" w:defQFormat="0" w:count="376">
     <w:lsdException w:name="Normal" w:uiPriority="0" w:qFormat="1"/>
     <w:lsdException w:name="heading 1" w:uiPriority="9" w:qFormat="1"/>
     <w:lsdException w:name="heading 2" w:semiHidden="1" w:uiPriority="9" w:unhideWhenUsed="1" w:qFormat="1"/>
@@ -405,6 +605,11 @@
     <w:lsdException w:name="List Table 5 Dark Accent 6" w:uiPriority="50"/>
     <w:lsdException w:name="List Table 6 Colorful Accent 6" w:uiPriority="51"/>
     <w:lsdException w:name="List Table 7 Colorful Accent 6" w:uiPriority="52"/>
+    <w:lsdException w:name="Mention" w:semiHidden="1" w:unhideWhenUsed="1"/>
+    <w:lsdException w:name="Smart Hyperlink" w:semiHidden="1" w:unhideWhenUsed="1"/>
+    <w:lsdException w:name="Hashtag" w:semiHidden="1" w:unhideWhenUsed="1"/>
+    <w:lsdException w:name="Unresolved Mention" w:semiHidden="1" w:unhideWhenUsed="1"/>
+    <w:lsdException w:name="Smart Link" w:semiHidden="1" w:unhideWhenUsed="1"/>
   </w:latentStyles>
   <w:style w:type="paragraph" w:default="1" w:styleId="Normal">
     <w:name w:val="Normal"/>

</xml_diff>

<commit_message>
Nop bai tuan 2
</commit_message>
<xml_diff>
--- a/Phieu dang ky.docx
+++ b/Phieu dang ky.docx
@@ -70,7 +70,6 @@
         <w:spacing w:line="360" w:lineRule="auto"/>
         <w:rPr>
           <w:szCs w:val="26"/>
-          <w:lang w:val="vi-VN"/>
         </w:rPr>
       </w:pPr>
       <w:r>
@@ -79,7 +78,13 @@
           <w:lang w:val="vi-VN"/>
         </w:rPr>
         <w:tab/>
-        <w:t>MSSV: 2121110327</w:t>
+        <w:t>MSSV: 2121110</w:t>
+      </w:r>
+      <w:r>
+        <w:rPr>
+          <w:szCs w:val="26"/>
+        </w:rPr>
+        <w:t>318</w:t>
       </w:r>
     </w:p>
     <w:p>
@@ -96,7 +101,20 @@
           <w:lang w:val="vi-VN"/>
         </w:rPr>
         <w:tab/>
-        <w:t>Lớp: CCQ211J</w:t>
+        <w:t>Lớp: CCQ211</w:t>
+      </w:r>
+      <w:r>
+        <w:rPr>
+          <w:szCs w:val="26"/>
+        </w:rPr>
+        <w:t>1</w:t>
+      </w:r>
+      <w:r>
+        <w:rPr>
+          <w:szCs w:val="26"/>
+          <w:lang w:val="vi-VN"/>
+        </w:rPr>
+        <w:t>J</w:t>
       </w:r>
       <w:r>
         <w:rPr>
@@ -128,7 +146,7 @@
         <w:rPr>
           <w:szCs w:val="26"/>
         </w:rPr>
-        <w:t>Figure, Model kit Gundam</w:t>
+        <w:t>phim Anime</w:t>
       </w:r>
     </w:p>
     <w:p>
@@ -204,6 +222,73 @@
         </w:rPr>
         <w:t xml:space="preserve"> Thiết kế giao diện trang chủ của trang web</w:t>
       </w:r>
+      <w:r>
+        <w:rPr>
+          <w:szCs w:val="26"/>
+        </w:rPr>
+        <w:t>.</w:t>
+      </w:r>
+    </w:p>
+    <w:p>
+      <w:pPr>
+        <w:spacing w:line="360" w:lineRule="auto"/>
+        <w:rPr>
+          <w:szCs w:val="26"/>
+        </w:rPr>
+      </w:pPr>
+      <w:r>
+        <w:rPr>
+          <w:szCs w:val="26"/>
+          <w:lang w:val="vi-VN"/>
+        </w:rPr>
+        <w:t xml:space="preserve">Tuần 1 từ </w:t>
+      </w:r>
+      <w:r>
+        <w:rPr>
+          <w:szCs w:val="26"/>
+        </w:rPr>
+        <w:t>14</w:t>
+      </w:r>
+      <w:r>
+        <w:rPr>
+          <w:szCs w:val="26"/>
+          <w:lang w:val="vi-VN"/>
+        </w:rPr>
+        <w:t>/9 -&gt;</w:t>
+      </w:r>
+      <w:r>
+        <w:rPr>
+          <w:szCs w:val="26"/>
+        </w:rPr>
+        <w:t>21</w:t>
+      </w:r>
+      <w:r>
+        <w:rPr>
+          <w:szCs w:val="26"/>
+          <w:lang w:val="vi-VN"/>
+        </w:rPr>
+        <w:t>/9:</w:t>
+      </w:r>
+      <w:r>
+        <w:rPr>
+          <w:szCs w:val="26"/>
+        </w:rPr>
+        <w:t xml:space="preserve"> </w:t>
+      </w:r>
+      <w:r>
+        <w:rPr>
+          <w:szCs w:val="26"/>
+        </w:rPr>
+        <w:t>Đưa giao diện trang chủ của trang web thành reactjs, chi file giao diện.</w:t>
+      </w:r>
+    </w:p>
+    <w:p>
+      <w:pPr>
+        <w:spacing w:line="360" w:lineRule="auto"/>
+        <w:rPr>
+          <w:szCs w:val="26"/>
+        </w:rPr>
+      </w:pPr>
     </w:p>
     <w:p/>
     <w:sectPr>

</xml_diff>

<commit_message>
Nop bai tuan 3
</commit_message>
<xml_diff>
--- a/Phieu dang ky.docx
+++ b/Phieu dang ky.docx
@@ -14,6 +14,12 @@
       <w:r>
         <w:rPr>
           <w:szCs w:val="26"/>
+        </w:rPr>
+        <w:t>#</w:t>
+      </w:r>
+      <w:r>
+        <w:rPr>
+          <w:szCs w:val="26"/>
           <w:lang w:val="vi-VN"/>
         </w:rPr>
         <w:t>PHIẾU ĐĂNG KÝ KẾ HOẠCH THỰC HIỆN</w:t>
@@ -27,6 +33,12 @@
           <w:lang w:val="vi-VN"/>
         </w:rPr>
       </w:pPr>
+      <w:r>
+        <w:rPr>
+          <w:szCs w:val="26"/>
+        </w:rPr>
+        <w:t>##</w:t>
+      </w:r>
       <w:r>
         <w:rPr>
           <w:szCs w:val="26"/>
@@ -146,7 +158,7 @@
         <w:rPr>
           <w:szCs w:val="26"/>
         </w:rPr>
-        <w:t>phim Anime</w:t>
+        <w:t>thời trang nam</w:t>
       </w:r>
     </w:p>
     <w:p>
@@ -164,36 +176,29 @@
           <w:szCs w:val="26"/>
           <w:lang w:val="vi-VN"/>
         </w:rPr>
-        <w:t xml:space="preserve">Công nghệ: </w:t>
-      </w:r>
-      <w:r>
-        <w:rPr>
-          <w:szCs w:val="26"/>
-        </w:rPr>
-        <w:t xml:space="preserve">CSS, </w:t>
-      </w:r>
-      <w:r>
-        <w:rPr>
-          <w:szCs w:val="26"/>
-          <w:lang w:val="vi-VN"/>
-        </w:rPr>
-        <w:t>ReactJs, Javasript, Java, Spring boot,</w:t>
-      </w:r>
-      <w:r>
-        <w:rPr>
-          <w:szCs w:val="26"/>
-        </w:rPr>
-        <w:t xml:space="preserve"> HTML</w:t>
-      </w:r>
-    </w:p>
-    <w:p>
-      <w:pPr>
-        <w:spacing w:line="360" w:lineRule="auto"/>
-        <w:rPr>
-          <w:szCs w:val="26"/>
-          <w:lang w:val="vi-VN"/>
-        </w:rPr>
-      </w:pPr>
+        <w:t>Công nghệ: ReactJs, Javasript</w:t>
+      </w:r>
+      <w:r>
+        <w:rPr>
+          <w:szCs w:val="26"/>
+        </w:rPr>
+        <w:t>, Laravel</w:t>
+      </w:r>
+    </w:p>
+    <w:p>
+      <w:pPr>
+        <w:spacing w:line="360" w:lineRule="auto"/>
+        <w:rPr>
+          <w:szCs w:val="26"/>
+          <w:lang w:val="vi-VN"/>
+        </w:rPr>
+      </w:pPr>
+      <w:r>
+        <w:rPr>
+          <w:szCs w:val="26"/>
+        </w:rPr>
+        <w:t>##</w:t>
+      </w:r>
       <w:r>
         <w:rPr>
           <w:szCs w:val="26"/>
@@ -241,7 +246,20 @@
           <w:szCs w:val="26"/>
           <w:lang w:val="vi-VN"/>
         </w:rPr>
-        <w:t xml:space="preserve">Tuần 1 từ </w:t>
+        <w:t xml:space="preserve">Tuần </w:t>
+      </w:r>
+      <w:r>
+        <w:rPr>
+          <w:szCs w:val="26"/>
+        </w:rPr>
+        <w:t>2</w:t>
+      </w:r>
+      <w:r>
+        <w:rPr>
+          <w:szCs w:val="26"/>
+          <w:lang w:val="vi-VN"/>
+        </w:rPr>
+        <w:t xml:space="preserve"> từ </w:t>
       </w:r>
       <w:r>
         <w:rPr>
@@ -279,7 +297,65 @@
         <w:rPr>
           <w:szCs w:val="26"/>
         </w:rPr>
-        <w:t>Đưa giao diện trang chủ của trang web thành reactjs, chi file giao diện.</w:t>
+        <w:t>Đưa giao diện trang chủ của trang web thành reactjs, chi file giao diện</w:t>
+      </w:r>
+      <w:r>
+        <w:rPr>
+          <w:szCs w:val="26"/>
+        </w:rPr>
+        <w:t xml:space="preserve"> Frontend</w:t>
+      </w:r>
+      <w:r>
+        <w:rPr>
+          <w:szCs w:val="26"/>
+        </w:rPr>
+        <w:t>.</w:t>
+      </w:r>
+    </w:p>
+    <w:p>
+      <w:pPr>
+        <w:spacing w:line="360" w:lineRule="auto"/>
+        <w:rPr>
+          <w:szCs w:val="26"/>
+        </w:rPr>
+      </w:pPr>
+      <w:r>
+        <w:rPr>
+          <w:szCs w:val="26"/>
+        </w:rPr>
+        <w:t>Tuần 3 từ 21</w:t>
+      </w:r>
+      <w:r>
+        <w:rPr>
+          <w:szCs w:val="26"/>
+          <w:lang w:val="vi-VN"/>
+        </w:rPr>
+        <w:t>/9 -&gt;</w:t>
+      </w:r>
+      <w:r>
+        <w:rPr>
+          <w:szCs w:val="26"/>
+        </w:rPr>
+        <w:t>28</w:t>
+      </w:r>
+      <w:r>
+        <w:rPr>
+          <w:szCs w:val="26"/>
+          <w:lang w:val="vi-VN"/>
+        </w:rPr>
+        <w:t>/9:</w:t>
+      </w:r>
+      <w:r>
+        <w:rPr>
+          <w:szCs w:val="26"/>
+        </w:rPr>
+        <w:t xml:space="preserve"> Thiết lập giao diện Backend</w:t>
+      </w:r>
+      <w:r>
+        <w:rPr>
+          <w:szCs w:val="26"/>
+        </w:rPr>
+        <w:t>.</w:t>
       </w:r>
     </w:p>
     <w:p>

</xml_diff>